<commit_message>
edited codebook tutorial (tiny changes)
</commit_message>
<xml_diff>
--- a/paper/Codebook Tutorial.docx
+++ b/paper/Codebook Tutorial.docx
@@ -17,33 +17,59 @@
           <w:sz w:val="30"/>
           <w:szCs w:val="30"/>
         </w:rPr>
-        <w:t>Codebook for Dummies</w:t>
-      </w:r>
-    </w:p>
-    <w:p>
-      <w:pPr>
-        <w:rPr>
-          <w:rFonts w:ascii="Times New Roman" w:hAnsi="Times New Roman" w:cs="Times New Roman"/>
-          <w:sz w:val="24"/>
-          <w:szCs w:val="24"/>
-        </w:rPr>
-      </w:pPr>
-    </w:p>
-    <w:p>
-      <w:pPr>
-        <w:rPr>
-          <w:rFonts w:ascii="Times New Roman" w:hAnsi="Times New Roman" w:cs="Times New Roman"/>
-          <w:sz w:val="24"/>
-          <w:szCs w:val="24"/>
-        </w:rPr>
-      </w:pPr>
-      <w:r>
-        <w:rPr>
-          <w:rFonts w:ascii="Times New Roman" w:hAnsi="Times New Roman" w:cs="Times New Roman"/>
-          <w:sz w:val="24"/>
-          <w:szCs w:val="24"/>
-        </w:rPr>
-        <w:t xml:space="preserve">Step 1: Go to Codebook website using </w:t>
+        <w:t>Codebook for</w:t>
+      </w:r>
+      <w:bookmarkStart w:id="0" w:name="_GoBack"/>
+      <w:bookmarkEnd w:id="0"/>
+      <w:r>
+        <w:rPr>
+          <w:rFonts w:ascii="Times New Roman" w:hAnsi="Times New Roman" w:cs="Times New Roman"/>
+          <w:sz w:val="30"/>
+          <w:szCs w:val="30"/>
+        </w:rPr>
+        <w:t xml:space="preserve"> Dummies</w:t>
+      </w:r>
+    </w:p>
+    <w:p>
+      <w:pPr>
+        <w:rPr>
+          <w:rFonts w:ascii="Times New Roman" w:hAnsi="Times New Roman" w:cs="Times New Roman"/>
+          <w:sz w:val="24"/>
+          <w:szCs w:val="24"/>
+        </w:rPr>
+      </w:pPr>
+    </w:p>
+    <w:p>
+      <w:pPr>
+        <w:rPr>
+          <w:rFonts w:ascii="Times New Roman" w:hAnsi="Times New Roman" w:cs="Times New Roman"/>
+          <w:sz w:val="24"/>
+          <w:szCs w:val="24"/>
+        </w:rPr>
+      </w:pPr>
+      <w:r>
+        <w:rPr>
+          <w:rFonts w:ascii="Times New Roman" w:hAnsi="Times New Roman" w:cs="Times New Roman"/>
+          <w:sz w:val="24"/>
+          <w:szCs w:val="24"/>
+        </w:rPr>
+        <w:t>Step 1: Go to</w:t>
+      </w:r>
+      <w:r>
+        <w:rPr>
+          <w:rFonts w:ascii="Times New Roman" w:hAnsi="Times New Roman" w:cs="Times New Roman"/>
+          <w:sz w:val="24"/>
+          <w:szCs w:val="24"/>
+        </w:rPr>
+        <w:t xml:space="preserve"> the</w:t>
+      </w:r>
+      <w:r>
+        <w:rPr>
+          <w:rFonts w:ascii="Times New Roman" w:hAnsi="Times New Roman" w:cs="Times New Roman"/>
+          <w:sz w:val="24"/>
+          <w:szCs w:val="24"/>
+        </w:rPr>
+        <w:t xml:space="preserve"> Codebook website using </w:t>
       </w:r>
       <w:hyperlink r:id="rId4" w:history="1">
         <w:r>
@@ -266,7 +292,39 @@
           <w:sz w:val="24"/>
           <w:szCs w:val="24"/>
         </w:rPr>
-        <w:t>Upload data file on your computer using the “Browse” button at the top of the page.</w:t>
+        <w:t xml:space="preserve">Upload </w:t>
+      </w:r>
+      <w:r>
+        <w:rPr>
+          <w:rFonts w:ascii="Times New Roman" w:hAnsi="Times New Roman" w:cs="Times New Roman"/>
+          <w:sz w:val="24"/>
+          <w:szCs w:val="24"/>
+        </w:rPr>
+        <w:t xml:space="preserve">the </w:t>
+      </w:r>
+      <w:r>
+        <w:rPr>
+          <w:rFonts w:ascii="Times New Roman" w:hAnsi="Times New Roman" w:cs="Times New Roman"/>
+          <w:sz w:val="24"/>
+          <w:szCs w:val="24"/>
+        </w:rPr>
+        <w:t xml:space="preserve">data file </w:t>
+      </w:r>
+      <w:r>
+        <w:rPr>
+          <w:rFonts w:ascii="Times New Roman" w:hAnsi="Times New Roman" w:cs="Times New Roman"/>
+          <w:sz w:val="24"/>
+          <w:szCs w:val="24"/>
+        </w:rPr>
+        <w:t>from</w:t>
+      </w:r>
+      <w:r>
+        <w:rPr>
+          <w:rFonts w:ascii="Times New Roman" w:hAnsi="Times New Roman" w:cs="Times New Roman"/>
+          <w:sz w:val="24"/>
+          <w:szCs w:val="24"/>
+        </w:rPr>
+        <w:t xml:space="preserve"> your computer using the “Browse” button at the top of the page.</w:t>
       </w:r>
     </w:p>
     <w:p>
@@ -608,7 +666,7 @@
           <w:sz w:val="24"/>
           <w:szCs w:val="24"/>
         </w:rPr>
-        <w:t xml:space="preserve">   </w:t>
+        <w:t>”</w:t>
       </w:r>
       <w:r>
         <w:rPr>
@@ -807,8 +865,6 @@
           <w:szCs w:val="24"/>
         </w:rPr>
       </w:pPr>
-      <w:bookmarkStart w:id="0" w:name="_GoBack"/>
-      <w:bookmarkEnd w:id="0"/>
       <w:r>
         <w:rPr>
           <w:rFonts w:ascii="Times New Roman" w:hAnsi="Times New Roman" w:cs="Times New Roman"/>
@@ -816,7 +872,23 @@
           <w:szCs w:val="24"/>
         </w:rPr>
         <w:lastRenderedPageBreak/>
-        <w:t>Step 4: Make any changes on the created document by editing in the code on the left side of the screen and clicking “Generate codebook!” again.</w:t>
+        <w:t xml:space="preserve">Step 4: Make changes </w:t>
+      </w:r>
+      <w:r>
+        <w:rPr>
+          <w:rFonts w:ascii="Times New Roman" w:hAnsi="Times New Roman" w:cs="Times New Roman"/>
+          <w:sz w:val="24"/>
+          <w:szCs w:val="24"/>
+        </w:rPr>
+        <w:t>to</w:t>
+      </w:r>
+      <w:r>
+        <w:rPr>
+          <w:rFonts w:ascii="Times New Roman" w:hAnsi="Times New Roman" w:cs="Times New Roman"/>
+          <w:sz w:val="24"/>
+          <w:szCs w:val="24"/>
+        </w:rPr>
+        <w:t xml:space="preserve"> the created document by editing the code on the left side of the screen and clicking “Generate codebook!” again.</w:t>
       </w:r>
     </w:p>
     <w:p>
@@ -1176,6 +1248,14 @@
           <w:szCs w:val="24"/>
         </w:rPr>
         <w:t>Step 5: When ready, click “Download codebook” to save to your computer</w:t>
+      </w:r>
+      <w:r>
+        <w:rPr>
+          <w:rFonts w:ascii="Times New Roman" w:hAnsi="Times New Roman" w:cs="Times New Roman"/>
+          <w:sz w:val="24"/>
+          <w:szCs w:val="24"/>
+        </w:rPr>
+        <w:t>.</w:t>
       </w:r>
     </w:p>
     <w:p>

</xml_diff>